<commit_message>
plugins toevoegen: done/ zelf maken: TODO
</commit_message>
<xml_diff>
--- a/Opdracht/Deel1_Explore.docx
+++ b/Opdracht/Deel1_Explore.docx
@@ -638,6 +638,14 @@
     </w:p>
     <w:p>
       <w:pPr>
+        <w:spacing w:line="259" w:lineRule="auto"/>
+      </w:pPr>
+      <w:r>
+        <w:br w:type="page"/>
+      </w:r>
+    </w:p>
+    <w:p>
+      <w:pPr>
         <w:pStyle w:val="Lijstalinea"/>
         <w:numPr>
           <w:ilvl w:val="0"/>
@@ -645,6 +653,7 @@
         </w:numPr>
       </w:pPr>
       <w:r>
+        <w:lastRenderedPageBreak/>
         <w:t xml:space="preserve">Extra features, </w:t>
       </w:r>
       <w:proofErr w:type="spellStart"/>
@@ -654,6 +663,441 @@
       <w:proofErr w:type="spellEnd"/>
       <w:r>
         <w:t>, modules</w:t>
+      </w:r>
+    </w:p>
+    <w:p>
+      <w:pPr>
+        <w:pStyle w:val="Lijstalinea"/>
+        <w:rPr>
+          <w:color w:val="00B0F0"/>
+        </w:rPr>
+      </w:pPr>
+      <w:proofErr w:type="spellStart"/>
+      <w:r>
+        <w:rPr>
+          <w:color w:val="00B0F0"/>
+        </w:rPr>
+        <w:t>Plugins</w:t>
+      </w:r>
+      <w:proofErr w:type="spellEnd"/>
+      <w:r>
+        <w:rPr>
+          <w:color w:val="00B0F0"/>
+        </w:rPr>
+        <w:t xml:space="preserve">: </w:t>
+      </w:r>
+    </w:p>
+    <w:p>
+      <w:pPr>
+        <w:pStyle w:val="Lijstalinea"/>
+        <w:numPr>
+          <w:ilvl w:val="1"/>
+          <w:numId w:val="3"/>
+        </w:numPr>
+      </w:pPr>
+      <w:r>
+        <w:rPr>
+          <w:color w:val="00B0F0"/>
+        </w:rPr>
+        <w:t xml:space="preserve">Het is mogelijk om </w:t>
+      </w:r>
+      <w:proofErr w:type="spellStart"/>
+      <w:r>
+        <w:rPr>
+          <w:color w:val="00B0F0"/>
+        </w:rPr>
+        <w:t>plugins</w:t>
+      </w:r>
+      <w:proofErr w:type="spellEnd"/>
+      <w:r>
+        <w:rPr>
+          <w:color w:val="00B0F0"/>
+        </w:rPr>
+        <w:t xml:space="preserve"> te installeren die gemaakt zijn door anderen, maar het is ook mogelijk om uw eigen </w:t>
+      </w:r>
+      <w:proofErr w:type="spellStart"/>
+      <w:r>
+        <w:rPr>
+          <w:color w:val="00B0F0"/>
+        </w:rPr>
+        <w:t>plugins</w:t>
+      </w:r>
+      <w:proofErr w:type="spellEnd"/>
+      <w:r>
+        <w:rPr>
+          <w:color w:val="00B0F0"/>
+        </w:rPr>
+        <w:t xml:space="preserve"> aan te maken.</w:t>
+      </w:r>
+    </w:p>
+    <w:p>
+      <w:pPr>
+        <w:pStyle w:val="Lijstalinea"/>
+      </w:pPr>
+      <w:r>
+        <w:t>Installeren van een plug-in:</w:t>
+      </w:r>
+    </w:p>
+    <w:p>
+      <w:pPr>
+        <w:pStyle w:val="Lijstalinea"/>
+        <w:ind w:left="1410"/>
+        <w:rPr>
+          <w:color w:val="00B0F0"/>
+        </w:rPr>
+      </w:pPr>
+      <w:r>
+        <w:rPr>
+          <w:color w:val="00B0F0"/>
+        </w:rPr>
+        <w:t>Ga naar uw product pagina (</w:t>
+      </w:r>
+      <w:proofErr w:type="spellStart"/>
+      <w:r>
+        <w:rPr>
+          <w:color w:val="00B0F0"/>
+        </w:rPr>
+        <w:t>netlify</w:t>
+      </w:r>
+      <w:proofErr w:type="spellEnd"/>
+      <w:r>
+        <w:rPr>
+          <w:color w:val="00B0F0"/>
+        </w:rPr>
+        <w:t>)</w:t>
+      </w:r>
+      <w:r>
+        <w:rPr>
+          <w:color w:val="00B0F0"/>
+        </w:rPr>
+        <w:t xml:space="preserve"> en</w:t>
+      </w:r>
+      <w:r>
+        <w:rPr>
+          <w:color w:val="00B0F0"/>
+        </w:rPr>
+        <w:t xml:space="preserve"> selecteer dan het tabblad “Plug-ins”</w:t>
+      </w:r>
+      <w:r>
+        <w:rPr>
+          <w:color w:val="00B0F0"/>
+        </w:rPr>
+        <w:t xml:space="preserve">. </w:t>
+      </w:r>
+      <w:r>
+        <w:rPr>
+          <w:color w:val="00B0F0"/>
+        </w:rPr>
+        <w:t>K</w:t>
+      </w:r>
+      <w:r>
+        <w:rPr>
+          <w:color w:val="00B0F0"/>
+        </w:rPr>
+        <w:t xml:space="preserve">lik daarna op de knop “Ga naar de map met plug-ins” om alle </w:t>
+      </w:r>
+      <w:proofErr w:type="spellStart"/>
+      <w:r>
+        <w:rPr>
+          <w:color w:val="00B0F0"/>
+        </w:rPr>
+        <w:t>plugins</w:t>
+      </w:r>
+      <w:proofErr w:type="spellEnd"/>
+      <w:r>
+        <w:rPr>
+          <w:color w:val="00B0F0"/>
+        </w:rPr>
+        <w:t xml:space="preserve"> te zien die al gemaakt zijn door andere gebruikers. </w:t>
+      </w:r>
+    </w:p>
+    <w:p>
+      <w:pPr>
+        <w:pStyle w:val="Lijstalinea"/>
+        <w:ind w:left="1410"/>
+        <w:rPr>
+          <w:color w:val="00B0F0"/>
+        </w:rPr>
+      </w:pPr>
+    </w:p>
+    <w:p>
+      <w:pPr>
+        <w:pStyle w:val="Lijstalinea"/>
+        <w:ind w:left="1410"/>
+        <w:rPr>
+          <w:color w:val="00B0F0"/>
+        </w:rPr>
+      </w:pPr>
+      <w:r>
+        <w:rPr>
+          <w:color w:val="00B0F0"/>
+        </w:rPr>
+        <w:t xml:space="preserve">Het keuzemenu “Opties” bij elke plug-in bevat meer informatie over de plug-in. Daarnaast bevindt zich een knop “Installeren”, deze zal u naar een </w:t>
+      </w:r>
+      <w:proofErr w:type="spellStart"/>
+      <w:r>
+        <w:rPr>
+          <w:color w:val="00B0F0"/>
+        </w:rPr>
+        <w:t>siteselectiescherm</w:t>
+      </w:r>
+      <w:proofErr w:type="spellEnd"/>
+      <w:r>
+        <w:rPr>
+          <w:color w:val="00B0F0"/>
+        </w:rPr>
+        <w:t xml:space="preserve"> brengen waar u kunt kiezen op welke site de plug-in geïnstalleerd moet worden (indien u over meerdere site bezit).</w:t>
+      </w:r>
+    </w:p>
+    <w:p>
+      <w:pPr>
+        <w:pStyle w:val="Lijstalinea"/>
+        <w:ind w:left="1410"/>
+        <w:rPr>
+          <w:color w:val="00B0F0"/>
+        </w:rPr>
+      </w:pPr>
+    </w:p>
+    <w:p>
+      <w:pPr>
+        <w:pStyle w:val="Lijstalinea"/>
+        <w:ind w:left="1410"/>
+        <w:rPr>
+          <w:color w:val="00B0F0"/>
+        </w:rPr>
+      </w:pPr>
+      <w:r>
+        <w:rPr>
+          <w:color w:val="00B0F0"/>
+        </w:rPr>
+        <w:t xml:space="preserve">Daarna moet u de site en de plug-in </w:t>
+      </w:r>
+      <w:proofErr w:type="spellStart"/>
+      <w:r>
+        <w:rPr>
+          <w:color w:val="00B0F0"/>
+        </w:rPr>
+        <w:t>deployen</w:t>
+      </w:r>
+      <w:proofErr w:type="spellEnd"/>
+      <w:r>
+        <w:rPr>
+          <w:color w:val="00B0F0"/>
+        </w:rPr>
+        <w:t xml:space="preserve"> door naar </w:t>
+      </w:r>
+      <w:r>
+        <w:rPr>
+          <w:color w:val="00B0F0"/>
+        </w:rPr>
+        <w:t>het tabblad “</w:t>
+      </w:r>
+      <w:proofErr w:type="spellStart"/>
+      <w:r>
+        <w:rPr>
+          <w:color w:val="00B0F0"/>
+        </w:rPr>
+        <w:t>Deploys</w:t>
+      </w:r>
+      <w:proofErr w:type="spellEnd"/>
+      <w:r>
+        <w:rPr>
+          <w:color w:val="00B0F0"/>
+        </w:rPr>
+        <w:t xml:space="preserve">” te gaan en daar een </w:t>
+      </w:r>
+      <w:proofErr w:type="spellStart"/>
+      <w:r>
+        <w:rPr>
+          <w:color w:val="00B0F0"/>
+        </w:rPr>
+        <w:t>deploy</w:t>
+      </w:r>
+      <w:proofErr w:type="spellEnd"/>
+      <w:r>
+        <w:rPr>
+          <w:color w:val="00B0F0"/>
+        </w:rPr>
+        <w:t xml:space="preserve"> te </w:t>
+      </w:r>
+      <w:proofErr w:type="spellStart"/>
+      <w:r>
+        <w:rPr>
+          <w:color w:val="00B0F0"/>
+        </w:rPr>
+        <w:t>triggeren</w:t>
+      </w:r>
+      <w:proofErr w:type="spellEnd"/>
+      <w:r>
+        <w:rPr>
+          <w:color w:val="00B0F0"/>
+        </w:rPr>
+        <w:t>. Door in het</w:t>
+      </w:r>
+      <w:r>
+        <w:rPr>
+          <w:color w:val="00B0F0"/>
+        </w:rPr>
+        <w:t xml:space="preserve"> keuzemenu “</w:t>
+      </w:r>
+      <w:r>
+        <w:rPr>
+          <w:color w:val="00B0F0"/>
+        </w:rPr>
+        <w:t>Trigger inzetten</w:t>
+      </w:r>
+      <w:r>
+        <w:rPr>
+          <w:color w:val="00B0F0"/>
+        </w:rPr>
+        <w:t>”</w:t>
+      </w:r>
+      <w:r>
+        <w:rPr>
+          <w:color w:val="00B0F0"/>
+        </w:rPr>
+        <w:t xml:space="preserve"> de optie “Cache wissen en site implementeren” te kiezen. </w:t>
+      </w:r>
+    </w:p>
+    <w:p>
+      <w:pPr>
+        <w:pStyle w:val="Lijstalinea"/>
+        <w:ind w:left="1410"/>
+        <w:rPr>
+          <w:color w:val="00B0F0"/>
+        </w:rPr>
+      </w:pPr>
+    </w:p>
+    <w:p>
+      <w:pPr>
+        <w:pStyle w:val="Lijstalinea"/>
+        <w:ind w:left="1410"/>
+        <w:rPr>
+          <w:color w:val="00B0F0"/>
+        </w:rPr>
+      </w:pPr>
+    </w:p>
+    <w:p>
+      <w:pPr>
+        <w:pStyle w:val="Lijstalinea"/>
+        <w:ind w:left="1410"/>
+        <w:rPr>
+          <w:color w:val="FF0000"/>
+        </w:rPr>
+      </w:pPr>
+      <w:r>
+        <w:rPr>
+          <w:color w:val="FF0000"/>
+        </w:rPr>
+        <w:t>LET OP!</w:t>
+      </w:r>
+    </w:p>
+    <w:p>
+      <w:pPr>
+        <w:pStyle w:val="Lijstalinea"/>
+        <w:ind w:left="1410"/>
+        <w:rPr>
+          <w:color w:val="FF0000"/>
+        </w:rPr>
+      </w:pPr>
+      <w:r>
+        <w:rPr>
+          <w:color w:val="FF0000"/>
+        </w:rPr>
+        <w:t xml:space="preserve">Hoewel de meeste plug-ins die via </w:t>
+      </w:r>
+      <w:proofErr w:type="spellStart"/>
+      <w:r>
+        <w:rPr>
+          <w:color w:val="FF0000"/>
+        </w:rPr>
+        <w:t>Netlify</w:t>
+      </w:r>
+      <w:proofErr w:type="spellEnd"/>
+      <w:r>
+        <w:rPr>
+          <w:color w:val="FF0000"/>
+        </w:rPr>
+        <w:t xml:space="preserve"> geïnstalleerd worden gaan configuratie vereisten hebben, kan het zijn dat u voor sommige plug-ins een of meerdere </w:t>
+      </w:r>
+      <w:proofErr w:type="spellStart"/>
+      <w:r>
+        <w:rPr>
+          <w:color w:val="FF0000"/>
+        </w:rPr>
+        <w:t>build</w:t>
+      </w:r>
+      <w:proofErr w:type="spellEnd"/>
+      <w:r>
+        <w:rPr>
+          <w:color w:val="FF0000"/>
+        </w:rPr>
+        <w:t xml:space="preserve">-omgevingsvariabelen moet instellen. </w:t>
+      </w:r>
+    </w:p>
+    <w:p>
+      <w:pPr>
+        <w:rPr>
+          <w:color w:val="FF0000"/>
+        </w:rPr>
+      </w:pPr>
+    </w:p>
+    <w:p>
+      <w:pPr>
+        <w:pStyle w:val="Lijstalinea"/>
+      </w:pPr>
+      <w:r>
+        <w:t>Het maken</w:t>
+      </w:r>
+      <w:r>
+        <w:t xml:space="preserve"> van een plug-in:</w:t>
+      </w:r>
+    </w:p>
+    <w:p>
+      <w:pPr>
+        <w:pStyle w:val="Lijstalinea"/>
+        <w:ind w:firstLine="696"/>
+        <w:rPr>
+          <w:color w:val="00B050"/>
+        </w:rPr>
+      </w:pPr>
+      <w:commentRangeStart w:id="0"/>
+      <w:r>
+        <w:rPr>
+          <w:color w:val="00B050"/>
+        </w:rPr>
+        <w:t>https://docs.netlify.com/configure-builds/build-plugins/create-plugins/#inputs</w:t>
+      </w:r>
+      <w:commentRangeEnd w:id="0"/>
+      <w:r>
+        <w:rPr>
+          <w:rStyle w:val="Verwijzingopmerking"/>
+        </w:rPr>
+        <w:commentReference w:id="0"/>
+      </w:r>
+    </w:p>
+    <w:p>
+      <w:pPr>
+        <w:rPr>
+          <w:color w:val="FF0000"/>
+        </w:rPr>
+      </w:pPr>
+    </w:p>
+    <w:p>
+      <w:pPr>
+        <w:pStyle w:val="Lijstalinea"/>
+        <w:ind w:left="1410"/>
+        <w:rPr>
+          <w:color w:val="FF0000"/>
+        </w:rPr>
+      </w:pPr>
+    </w:p>
+    <w:p>
+      <w:pPr>
+        <w:spacing w:line="259" w:lineRule="auto"/>
+      </w:pPr>
+      <w:r>
+        <w:br w:type="page"/>
       </w:r>
     </w:p>
     <w:p>
@@ -671,6 +1115,7 @@
         <w:rPr>
           <w:lang w:val="en-GB"/>
         </w:rPr>
+        <w:lastRenderedPageBreak/>
         <w:t>How to add Custom Content Types</w:t>
       </w:r>
     </w:p>
@@ -695,7 +1140,6 @@
         </w:numPr>
       </w:pPr>
       <w:r>
-        <w:lastRenderedPageBreak/>
         <w:t>API</w:t>
       </w:r>
     </w:p>
@@ -765,6 +1209,77 @@
     </w:p>
     <w:p>
       <w:pPr>
+        <w:ind w:left="360"/>
+        <w:rPr>
+          <w:color w:val="FF0000"/>
+        </w:rPr>
+      </w:pPr>
+      <w:hyperlink r:id="rId12" w:history="1">
+        <w:r>
+          <w:rPr>
+            <w:rStyle w:val="Hyperlink"/>
+          </w:rPr>
+          <w:t>https://www.netlify.com/security/</w:t>
+        </w:r>
+      </w:hyperlink>
+    </w:p>
+    <w:p>
+      <w:pPr>
+        <w:ind w:left="360"/>
+        <w:rPr>
+          <w:color w:val="FF0000"/>
+          <w:lang w:val="en-GB"/>
+        </w:rPr>
+      </w:pPr>
+      <w:hyperlink r:id="rId13" w:history="1">
+        <w:r>
+          <w:rPr>
+            <w:rStyle w:val="Hyperlink"/>
+            <w:lang w:val="en-GB"/>
+          </w:rPr>
+          <w:t>https://www.netlify.com/pricing/</w:t>
+        </w:r>
+      </w:hyperlink>
+      <w:r>
+        <w:rPr>
+          <w:color w:val="FF0000"/>
+          <w:lang w:val="en-GB"/>
+        </w:rPr>
+        <w:t xml:space="preserve"> =&gt; twee-factor-</w:t>
+      </w:r>
+      <w:proofErr w:type="spellStart"/>
+      <w:r>
+        <w:rPr>
+          <w:color w:val="FF0000"/>
+          <w:lang w:val="en-GB"/>
+        </w:rPr>
+        <w:t>a</w:t>
+      </w:r>
+      <w:r>
+        <w:rPr>
+          <w:color w:val="FF0000"/>
+          <w:lang w:val="en-GB"/>
+        </w:rPr>
+        <w:t>uthenticatie</w:t>
+      </w:r>
+      <w:proofErr w:type="spellEnd"/>
+      <w:r>
+        <w:rPr>
+          <w:color w:val="FF0000"/>
+          <w:lang w:val="en-GB"/>
+        </w:rPr>
+        <w:t>, HTTPS</w:t>
+      </w:r>
+    </w:p>
+    <w:p>
+      <w:pPr>
+        <w:rPr>
+          <w:lang w:val="en-GB"/>
+        </w:rPr>
+      </w:pPr>
+    </w:p>
+    <w:p>
+      <w:pPr>
         <w:pStyle w:val="Lijstalinea"/>
         <w:numPr>
           <w:ilvl w:val="1"/>
@@ -854,46 +1369,210 @@
     </w:p>
     <w:p>
       <w:pPr>
+        <w:rPr>
+          <w:lang w:val="en-GB"/>
+        </w:rPr>
+      </w:pPr>
+      <w:r>
+        <w:rPr>
+          <w:lang w:val="en-GB"/>
+        </w:rPr>
+        <w:drawing>
+          <wp:inline distT="0" distB="0" distL="0" distR="0" wp14:anchorId="380BAB7F" wp14:editId="24CE02A4">
+            <wp:extent cx="5760720" cy="3500755"/>
+            <wp:effectExtent l="0" t="0" r="0" b="4445"/>
+            <wp:docPr id="3" name="Afbeelding 3"/>
+            <wp:cNvGraphicFramePr>
+              <a:graphicFrameLocks xmlns:a="http://schemas.openxmlformats.org/drawingml/2006/main" noChangeAspect="1"/>
+            </wp:cNvGraphicFramePr>
+            <a:graphic xmlns:a="http://schemas.openxmlformats.org/drawingml/2006/main">
+              <a:graphicData uri="http://schemas.openxmlformats.org/drawingml/2006/picture">
+                <pic:pic xmlns:pic="http://schemas.openxmlformats.org/drawingml/2006/picture">
+                  <pic:nvPicPr>
+                    <pic:cNvPr id="1" name=""/>
+                    <pic:cNvPicPr/>
+                  </pic:nvPicPr>
+                  <pic:blipFill>
+                    <a:blip r:embed="rId14"/>
+                    <a:stretch>
+                      <a:fillRect/>
+                    </a:stretch>
+                  </pic:blipFill>
+                  <pic:spPr>
+                    <a:xfrm>
+                      <a:off x="0" y="0"/>
+                      <a:ext cx="5760720" cy="3500755"/>
+                    </a:xfrm>
+                    <a:prstGeom prst="rect">
+                      <a:avLst/>
+                    </a:prstGeom>
+                  </pic:spPr>
+                </pic:pic>
+              </a:graphicData>
+            </a:graphic>
+          </wp:inline>
+        </w:drawing>
+      </w:r>
+    </w:p>
+    <w:p>
+      <w:pPr>
+        <w:rPr>
+          <w:color w:val="00B0F0"/>
+        </w:rPr>
+      </w:pPr>
+      <w:r>
+        <w:rPr>
+          <w:color w:val="00B0F0"/>
+        </w:rPr>
+        <w:t>Een gratis starters kit bestaat uit:</w:t>
+      </w:r>
+    </w:p>
+    <w:p>
+      <w:pPr>
+        <w:rPr>
+          <w:color w:val="00B0F0"/>
+        </w:rPr>
+      </w:pPr>
+      <w:r>
+        <w:rPr>
+          <w:color w:val="00B0F0"/>
+        </w:rPr>
+        <w:t>Betaal enkel voor de capaciteit die u gebruikt:</w:t>
+      </w:r>
+    </w:p>
+    <w:p>
+      <w:pPr>
         <w:pStyle w:val="Lijstalinea"/>
         <w:numPr>
-          <w:ilvl w:val="2"/>
+          <w:ilvl w:val="0"/>
           <w:numId w:val="3"/>
         </w:numPr>
-        <w:rPr>
-          <w:lang w:val="en-GB"/>
-        </w:rPr>
-      </w:pPr>
-      <w:r>
-        <w:rPr>
-          <w:color w:val="00B0F0"/>
-          <w:lang w:val="en-GB"/>
-        </w:rPr>
-        <w:t>(</w:t>
-      </w:r>
-      <w:proofErr w:type="spellStart"/>
-      <w:r>
-        <w:rPr>
-          <w:color w:val="00B0F0"/>
-          <w:lang w:val="en-GB"/>
-        </w:rPr>
-        <w:t>todo</w:t>
-      </w:r>
-      <w:proofErr w:type="spellEnd"/>
-      <w:r>
-        <w:rPr>
-          <w:color w:val="00B0F0"/>
-          <w:lang w:val="en-GB"/>
-        </w:rPr>
-        <w:t xml:space="preserve"> show price list + f</w:t>
-      </w:r>
-      <w:r>
-        <w:rPr>
-          <w:color w:val="00B0F0"/>
-          <w:lang w:val="en-GB"/>
-        </w:rPr>
-        <w:t>eatures)</w:t>
-      </w:r>
-    </w:p>
+      </w:pPr>
+      <w:r>
+        <w:t>Teamleden = 1</w:t>
+      </w:r>
+    </w:p>
+    <w:p>
+      <w:pPr>
+        <w:pStyle w:val="Lijstalinea"/>
+        <w:numPr>
+          <w:ilvl w:val="0"/>
+          <w:numId w:val="3"/>
+        </w:numPr>
+      </w:pPr>
+      <w:r>
+        <w:t xml:space="preserve">Gelijktijdige </w:t>
+      </w:r>
+      <w:proofErr w:type="spellStart"/>
+      <w:r>
+        <w:t>builds</w:t>
+      </w:r>
+      <w:proofErr w:type="spellEnd"/>
+      <w:r>
+        <w:t xml:space="preserve"> = 1</w:t>
+      </w:r>
+    </w:p>
+    <w:p>
+      <w:pPr>
+        <w:pStyle w:val="Lijstalinea"/>
+        <w:numPr>
+          <w:ilvl w:val="0"/>
+          <w:numId w:val="3"/>
+        </w:numPr>
+      </w:pPr>
+      <w:r>
+        <w:t>Bandbreedte = 100 GB/maand</w:t>
+      </w:r>
+    </w:p>
+    <w:p>
+      <w:pPr>
+        <w:pStyle w:val="Lijstalinea"/>
+        <w:numPr>
+          <w:ilvl w:val="0"/>
+          <w:numId w:val="3"/>
+        </w:numPr>
+      </w:pPr>
+      <w:r>
+        <w:t>Bouw minuten = 300 minuten/maand</w:t>
+      </w:r>
+    </w:p>
+    <w:p>
+      <w:pPr>
+        <w:pStyle w:val="Lijstalinea"/>
+        <w:numPr>
+          <w:ilvl w:val="0"/>
+          <w:numId w:val="3"/>
+        </w:numPr>
+      </w:pPr>
+      <w:r>
+        <w:t>Websites = onbeperkt</w:t>
+      </w:r>
+    </w:p>
+    <w:p>
+      <w:pPr>
+        <w:pStyle w:val="Lijstalinea"/>
+        <w:numPr>
+          <w:ilvl w:val="0"/>
+          <w:numId w:val="3"/>
+        </w:numPr>
+      </w:pPr>
+      <w:proofErr w:type="spellStart"/>
+      <w:r>
+        <w:lastRenderedPageBreak/>
+        <w:t>Serverloze</w:t>
+      </w:r>
+      <w:proofErr w:type="spellEnd"/>
+      <w:r>
+        <w:t xml:space="preserve"> functies (aanroepen) = 125k per site/maand</w:t>
+      </w:r>
+    </w:p>
+    <w:p>
+      <w:pPr>
+        <w:pStyle w:val="Lijstalinea"/>
+        <w:numPr>
+          <w:ilvl w:val="0"/>
+          <w:numId w:val="3"/>
+        </w:numPr>
+      </w:pPr>
+      <w:r>
+        <w:t>Formulieren (inzendingen) = 100 per site/maand</w:t>
+      </w:r>
+    </w:p>
+    <w:p>
+      <w:pPr>
+        <w:pStyle w:val="Lijstalinea"/>
+        <w:numPr>
+          <w:ilvl w:val="0"/>
+          <w:numId w:val="3"/>
+        </w:numPr>
+      </w:pPr>
+      <w:proofErr w:type="spellStart"/>
+      <w:r>
+        <w:t>Ideniteit</w:t>
+      </w:r>
+      <w:proofErr w:type="spellEnd"/>
+      <w:r>
+        <w:t xml:space="preserve"> (actieve gebruikers) = 1k per site/maand</w:t>
+      </w:r>
+    </w:p>
+    <w:p>
+      <w:pPr>
+        <w:pStyle w:val="Lijstalinea"/>
+        <w:numPr>
+          <w:ilvl w:val="0"/>
+          <w:numId w:val="3"/>
+        </w:numPr>
+      </w:pPr>
+      <w:r>
+        <w:t>Grote media (transformaties) = 2.5k per site/maand</w:t>
+      </w:r>
+    </w:p>
+    <w:p>
+      <w:pPr>
+        <w:ind w:left="360"/>
+      </w:pPr>
+    </w:p>
+    <w:p/>
     <w:p>
       <w:pPr>
         <w:pStyle w:val="Lijstalinea"/>
@@ -918,6 +1597,32 @@
         <w:t>Ondersteuning?</w:t>
       </w:r>
     </w:p>
+    <w:p>
+      <w:pPr>
+        <w:pStyle w:val="Lijstalinea"/>
+        <w:ind w:left="1440"/>
+      </w:pPr>
+      <w:r>
+        <w:rPr>
+          <w:color w:val="00B0F0"/>
+        </w:rPr>
+        <w:t xml:space="preserve">Via een community forum, kan men vragen stellen aan </w:t>
+      </w:r>
+      <w:proofErr w:type="spellStart"/>
+      <w:r>
+        <w:rPr>
+          <w:color w:val="00B0F0"/>
+        </w:rPr>
+        <w:t>Netlify</w:t>
+      </w:r>
+      <w:proofErr w:type="spellEnd"/>
+      <w:r>
+        <w:rPr>
+          <w:color w:val="00B0F0"/>
+        </w:rPr>
+        <w:t xml:space="preserve"> medewerkers en community gebruikers.</w:t>
+      </w:r>
+    </w:p>
     <w:p/>
     <w:p/>
     <w:p/>
@@ -928,7 +1633,7 @@
       </w:r>
     </w:p>
     <w:p>
-      <w:hyperlink r:id="rId8" w:history="1">
+      <w:hyperlink r:id="rId15" w:history="1">
         <w:r>
           <w:rPr>
             <w:rStyle w:val="Hyperlink"/>
@@ -943,7 +1648,7 @@
           <w:color w:val="00B0F0"/>
         </w:rPr>
       </w:pPr>
-      <w:hyperlink r:id="rId9" w:history="1">
+      <w:hyperlink r:id="rId16" w:history="1">
         <w:r>
           <w:rPr>
             <w:rStyle w:val="Hyperlink"/>
@@ -951,6 +1656,159 @@
           <w:t>https://jamstack.org/headless-cms/netlify-cms/</w:t>
         </w:r>
       </w:hyperlink>
+    </w:p>
+    <w:p>
+      <w:pPr>
+        <w:rPr>
+          <w:color w:val="FF0000"/>
+        </w:rPr>
+      </w:pPr>
+      <w:hyperlink r:id="rId17" w:history="1">
+        <w:r>
+          <w:rPr>
+            <w:rStyle w:val="Hyperlink"/>
+          </w:rPr>
+          <w:t>https://www.netlify.com/security/</w:t>
+        </w:r>
+      </w:hyperlink>
+    </w:p>
+    <w:p>
+      <w:pPr>
+        <w:rPr>
+          <w:color w:val="FF0000"/>
+          <w:lang w:val="en-GB"/>
+        </w:rPr>
+      </w:pPr>
+      <w:hyperlink r:id="rId18" w:history="1">
+        <w:r>
+          <w:rPr>
+            <w:rStyle w:val="Hyperlink"/>
+            <w:lang w:val="en-GB"/>
+          </w:rPr>
+          <w:t>https://www.netlify.com/pricing/</w:t>
+        </w:r>
+      </w:hyperlink>
+    </w:p>
+    <w:p>
+      <w:pPr>
+        <w:rPr>
+          <w:color w:val="FF0000"/>
+          <w:lang w:val="en-GB"/>
+        </w:rPr>
+      </w:pPr>
+      <w:hyperlink r:id="rId19" w:history="1">
+        <w:r>
+          <w:rPr>
+            <w:rStyle w:val="Hyperlink"/>
+            <w:lang w:val="en-GB"/>
+          </w:rPr>
+          <w:t>https://bejamas.io/blog/headless-cms/#netlify</w:t>
+        </w:r>
+      </w:hyperlink>
+    </w:p>
+    <w:p>
+      <w:pPr>
+        <w:rPr>
+          <w:color w:val="FF0000"/>
+          <w:lang w:val="en-GB"/>
+        </w:rPr>
+      </w:pPr>
+    </w:p>
+    <w:p>
+      <w:pPr>
+        <w:rPr>
+          <w:color w:val="FF0000"/>
+          <w:lang w:val="en-GB"/>
+        </w:rPr>
+      </w:pPr>
+    </w:p>
+    <w:p>
+      <w:pPr>
+        <w:rPr>
+          <w:color w:val="FF0000"/>
+          <w:lang w:val="en-GB"/>
+        </w:rPr>
+      </w:pPr>
+    </w:p>
+    <w:p>
+      <w:pPr>
+        <w:rPr>
+          <w:color w:val="FF0000"/>
+          <w:lang w:val="en-GB"/>
+        </w:rPr>
+      </w:pPr>
+    </w:p>
+    <w:p>
+      <w:pPr>
+        <w:rPr>
+          <w:color w:val="FF0000"/>
+          <w:lang w:val="en-GB"/>
+        </w:rPr>
+      </w:pPr>
+    </w:p>
+    <w:p>
+      <w:pPr>
+        <w:rPr>
+          <w:color w:val="FF0000"/>
+          <w:lang w:val="en-GB"/>
+        </w:rPr>
+      </w:pPr>
+    </w:p>
+    <w:p>
+      <w:pPr>
+        <w:rPr>
+          <w:color w:val="FF0000"/>
+          <w:lang w:val="en-GB"/>
+        </w:rPr>
+      </w:pPr>
+      <w:r>
+        <w:rPr>
+          <w:noProof/>
+        </w:rPr>
+        <w:lastRenderedPageBreak/>
+        <w:drawing>
+          <wp:inline distT="0" distB="0" distL="0" distR="0" wp14:anchorId="5612C260" wp14:editId="1959E99F">
+            <wp:extent cx="5760720" cy="3733800"/>
+            <wp:effectExtent l="0" t="0" r="0" b="0"/>
+            <wp:docPr id="4" name="Afbeelding 4"/>
+            <wp:cNvGraphicFramePr>
+              <a:graphicFrameLocks xmlns:a="http://schemas.openxmlformats.org/drawingml/2006/main" noChangeAspect="1"/>
+            </wp:cNvGraphicFramePr>
+            <a:graphic xmlns:a="http://schemas.openxmlformats.org/drawingml/2006/main">
+              <a:graphicData uri="http://schemas.openxmlformats.org/drawingml/2006/picture">
+                <pic:pic xmlns:pic="http://schemas.openxmlformats.org/drawingml/2006/picture">
+                  <pic:nvPicPr>
+                    <pic:cNvPr id="1" name=""/>
+                    <pic:cNvPicPr/>
+                  </pic:nvPicPr>
+                  <pic:blipFill>
+                    <a:blip r:embed="rId20"/>
+                    <a:stretch>
+                      <a:fillRect/>
+                    </a:stretch>
+                  </pic:blipFill>
+                  <pic:spPr>
+                    <a:xfrm>
+                      <a:off x="0" y="0"/>
+                      <a:ext cx="5760720" cy="3733800"/>
+                    </a:xfrm>
+                    <a:prstGeom prst="rect">
+                      <a:avLst/>
+                    </a:prstGeom>
+                  </pic:spPr>
+                </pic:pic>
+              </a:graphicData>
+            </a:graphic>
+          </wp:inline>
+        </w:drawing>
+      </w:r>
+    </w:p>
+    <w:p>
+      <w:pPr>
+        <w:rPr>
+          <w:color w:val="00B0F0"/>
+        </w:rPr>
+      </w:pPr>
     </w:p>
     <w:p/>
     <w:p/>
@@ -962,6 +1820,50 @@
     </w:sectPr>
   </w:body>
 </w:document>
+</file>
+
+<file path=word/comments.xml><?xml version="1.0" encoding="utf-8"?>
+<w:comments xmlns:wpc="http://schemas.microsoft.com/office/word/2010/wordprocessingCanvas" xmlns:cx="http://schemas.microsoft.com/office/drawing/2014/chartex" xmlns:cx1="http://schemas.microsoft.com/office/drawing/2015/9/8/chartex" xmlns:cx2="http://schemas.microsoft.com/office/drawing/2015/10/21/chartex" xmlns:cx3="http://schemas.microsoft.com/office/drawing/2016/5/9/chartex" xmlns:cx4="http://schemas.microsoft.com/office/drawing/2016/5/10/chartex" xmlns:cx5="http://schemas.microsoft.com/office/drawing/2016/5/11/chartex" xmlns:cx6="http://schemas.microsoft.com/office/drawing/2016/5/12/chartex" xmlns:cx7="http://schemas.microsoft.com/office/drawing/2016/5/13/chartex" xmlns:cx8="http://schemas.microsoft.com/office/drawing/2016/5/14/chartex" xmlns:mc="http://schemas.openxmlformats.org/markup-compatibility/2006" xmlns:aink="http://schemas.microsoft.com/office/drawing/2016/ink" xmlns:am3d="http://schemas.microsoft.com/office/drawing/2017/model3d" xmlns:o="urn:schemas-microsoft-com:office:office" xmlns:r="http://schemas.openxmlformats.org/officeDocument/2006/relationships" xmlns:m="http://schemas.openxmlformats.org/officeDocument/2006/math" xmlns:v="urn:schemas-microsoft-com:vml" xmlns:wp14="http://schemas.microsoft.com/office/word/2010/wordprocessingDrawing" xmlns:wp="http://schemas.openxmlformats.org/drawingml/2006/wordprocessingDrawing" xmlns:w10="urn:schemas-microsoft-com:office:word" xmlns:w="http://schemas.openxmlformats.org/wordprocessingml/2006/main" xmlns:w14="http://schemas.microsoft.com/office/word/2010/wordml" xmlns:w15="http://schemas.microsoft.com/office/word/2012/wordml" xmlns:w16cex="http://schemas.microsoft.com/office/word/2018/wordml/cex" xmlns:w16cid="http://schemas.microsoft.com/office/word/2016/wordml/cid" xmlns:w16="http://schemas.microsoft.com/office/word/2018/wordml" xmlns:w16se="http://schemas.microsoft.com/office/word/2015/wordml/symex" xmlns:wpg="http://schemas.microsoft.com/office/word/2010/wordprocessingGroup" xmlns:wpi="http://schemas.microsoft.com/office/word/2010/wordprocessingInk" xmlns:wne="http://schemas.microsoft.com/office/word/2006/wordml" xmlns:wps="http://schemas.microsoft.com/office/word/2010/wordprocessingShape" mc:Ignorable="w14 w15 w16se w16cid w16 w16cex wp14">
+  <w:comment w:id="0" w:author="Helsens Bryan" w:date="2020-11-15T16:01:00Z" w:initials="HB">
+    <w:p>
+      <w:pPr>
+        <w:pStyle w:val="Tekstopmerking"/>
+      </w:pPr>
+      <w:r>
+        <w:rPr>
+          <w:rStyle w:val="Verwijzingopmerking"/>
+        </w:rPr>
+        <w:annotationRef/>
+      </w:r>
+      <w:r>
+        <w:t>TODO</w:t>
+      </w:r>
+    </w:p>
+    <w:p>
+      <w:pPr>
+        <w:pStyle w:val="Tekstopmerking"/>
+      </w:pPr>
+    </w:p>
+  </w:comment>
+</w:comments>
+</file>
+
+<file path=word/commentsExtended.xml><?xml version="1.0" encoding="utf-8"?>
+<w15:commentsEx xmlns:wpc="http://schemas.microsoft.com/office/word/2010/wordprocessingCanvas" xmlns:cx="http://schemas.microsoft.com/office/drawing/2014/chartex" xmlns:cx1="http://schemas.microsoft.com/office/drawing/2015/9/8/chartex" xmlns:cx2="http://schemas.microsoft.com/office/drawing/2015/10/21/chartex" xmlns:cx3="http://schemas.microsoft.com/office/drawing/2016/5/9/chartex" xmlns:cx4="http://schemas.microsoft.com/office/drawing/2016/5/10/chartex" xmlns:cx5="http://schemas.microsoft.com/office/drawing/2016/5/11/chartex" xmlns:cx6="http://schemas.microsoft.com/office/drawing/2016/5/12/chartex" xmlns:cx7="http://schemas.microsoft.com/office/drawing/2016/5/13/chartex" xmlns:cx8="http://schemas.microsoft.com/office/drawing/2016/5/14/chartex" xmlns:mc="http://schemas.openxmlformats.org/markup-compatibility/2006" xmlns:aink="http://schemas.microsoft.com/office/drawing/2016/ink" xmlns:am3d="http://schemas.microsoft.com/office/drawing/2017/model3d" xmlns:o="urn:schemas-microsoft-com:office:office" xmlns:r="http://schemas.openxmlformats.org/officeDocument/2006/relationships" xmlns:m="http://schemas.openxmlformats.org/officeDocument/2006/math" xmlns:v="urn:schemas-microsoft-com:vml" xmlns:wp14="http://schemas.microsoft.com/office/word/2010/wordprocessingDrawing" xmlns:wp="http://schemas.openxmlformats.org/drawingml/2006/wordprocessingDrawing" xmlns:w10="urn:schemas-microsoft-com:office:word" xmlns:w="http://schemas.openxmlformats.org/wordprocessingml/2006/main" xmlns:w14="http://schemas.microsoft.com/office/word/2010/wordml" xmlns:w15="http://schemas.microsoft.com/office/word/2012/wordml" xmlns:w16cex="http://schemas.microsoft.com/office/word/2018/wordml/cex" xmlns:w16cid="http://schemas.microsoft.com/office/word/2016/wordml/cid" xmlns:w16="http://schemas.microsoft.com/office/word/2018/wordml" xmlns:w16se="http://schemas.microsoft.com/office/word/2015/wordml/symex" xmlns:wpg="http://schemas.microsoft.com/office/word/2010/wordprocessingGroup" xmlns:wpi="http://schemas.microsoft.com/office/word/2010/wordprocessingInk" xmlns:wne="http://schemas.microsoft.com/office/word/2006/wordml" xmlns:wps="http://schemas.microsoft.com/office/word/2010/wordprocessingShape" mc:Ignorable="w14 w15 w16se w16cid w16 w16cex wp14">
+  <w15:commentEx w15:paraId="2EFCA588" w15:done="0"/>
+</w15:commentsEx>
+</file>
+
+<file path=word/commentsExtensible.xml><?xml version="1.0" encoding="utf-8"?>
+<w16cex:commentsExtensible xmlns:wpc="http://schemas.microsoft.com/office/word/2010/wordprocessingCanvas" xmlns:cx="http://schemas.microsoft.com/office/drawing/2014/chartex" xmlns:cx1="http://schemas.microsoft.com/office/drawing/2015/9/8/chartex" xmlns:cx2="http://schemas.microsoft.com/office/drawing/2015/10/21/chartex" xmlns:cx3="http://schemas.microsoft.com/office/drawing/2016/5/9/chartex" xmlns:cx4="http://schemas.microsoft.com/office/drawing/2016/5/10/chartex" xmlns:cx5="http://schemas.microsoft.com/office/drawing/2016/5/11/chartex" xmlns:cx6="http://schemas.microsoft.com/office/drawing/2016/5/12/chartex" xmlns:cx7="http://schemas.microsoft.com/office/drawing/2016/5/13/chartex" xmlns:cx8="http://schemas.microsoft.com/office/drawing/2016/5/14/chartex" xmlns:mc="http://schemas.openxmlformats.org/markup-compatibility/2006" xmlns:aink="http://schemas.microsoft.com/office/drawing/2016/ink" xmlns:am3d="http://schemas.microsoft.com/office/drawing/2017/model3d" xmlns:o="urn:schemas-microsoft-com:office:office" xmlns:r="http://schemas.openxmlformats.org/officeDocument/2006/relationships" xmlns:m="http://schemas.openxmlformats.org/officeDocument/2006/math" xmlns:v="urn:schemas-microsoft-com:vml" xmlns:wp14="http://schemas.microsoft.com/office/word/2010/wordprocessingDrawing" xmlns:wp="http://schemas.openxmlformats.org/drawingml/2006/wordprocessingDrawing" xmlns:w10="urn:schemas-microsoft-com:office:word" xmlns:w="http://schemas.openxmlformats.org/wordprocessingml/2006/main" xmlns:w14="http://schemas.microsoft.com/office/word/2010/wordml" xmlns:w15="http://schemas.microsoft.com/office/word/2012/wordml" xmlns:w16cex="http://schemas.microsoft.com/office/word/2018/wordml/cex" xmlns:w16cid="http://schemas.microsoft.com/office/word/2016/wordml/cid" xmlns:w16="http://schemas.microsoft.com/office/word/2018/wordml" xmlns:w16se="http://schemas.microsoft.com/office/word/2015/wordml/symex" xmlns:wpg="http://schemas.microsoft.com/office/word/2010/wordprocessingGroup" xmlns:wpi="http://schemas.microsoft.com/office/word/2010/wordprocessingInk" xmlns:wne="http://schemas.microsoft.com/office/word/2006/wordml" xmlns:wps="http://schemas.microsoft.com/office/word/2010/wordprocessingShape" mc:Ignorable="w14 w15 w16se w16cid w16 w16cex wp14">
+  <w16cex:commentExtensible w16cex:durableId="235BCF73" w16cex:dateUtc="2020-11-15T15:01:00Z"/>
+</w16cex:commentsExtensible>
+</file>
+
+<file path=word/commentsIds.xml><?xml version="1.0" encoding="utf-8"?>
+<w16cid:commentsIds xmlns:wpc="http://schemas.microsoft.com/office/word/2010/wordprocessingCanvas" xmlns:cx="http://schemas.microsoft.com/office/drawing/2014/chartex" xmlns:cx1="http://schemas.microsoft.com/office/drawing/2015/9/8/chartex" xmlns:cx2="http://schemas.microsoft.com/office/drawing/2015/10/21/chartex" xmlns:cx3="http://schemas.microsoft.com/office/drawing/2016/5/9/chartex" xmlns:cx4="http://schemas.microsoft.com/office/drawing/2016/5/10/chartex" xmlns:cx5="http://schemas.microsoft.com/office/drawing/2016/5/11/chartex" xmlns:cx6="http://schemas.microsoft.com/office/drawing/2016/5/12/chartex" xmlns:cx7="http://schemas.microsoft.com/office/drawing/2016/5/13/chartex" xmlns:cx8="http://schemas.microsoft.com/office/drawing/2016/5/14/chartex" xmlns:mc="http://schemas.openxmlformats.org/markup-compatibility/2006" xmlns:aink="http://schemas.microsoft.com/office/drawing/2016/ink" xmlns:am3d="http://schemas.microsoft.com/office/drawing/2017/model3d" xmlns:o="urn:schemas-microsoft-com:office:office" xmlns:r="http://schemas.openxmlformats.org/officeDocument/2006/relationships" xmlns:m="http://schemas.openxmlformats.org/officeDocument/2006/math" xmlns:v="urn:schemas-microsoft-com:vml" xmlns:wp14="http://schemas.microsoft.com/office/word/2010/wordprocessingDrawing" xmlns:wp="http://schemas.openxmlformats.org/drawingml/2006/wordprocessingDrawing" xmlns:w10="urn:schemas-microsoft-com:office:word" xmlns:w="http://schemas.openxmlformats.org/wordprocessingml/2006/main" xmlns:w14="http://schemas.microsoft.com/office/word/2010/wordml" xmlns:w15="http://schemas.microsoft.com/office/word/2012/wordml" xmlns:w16cex="http://schemas.microsoft.com/office/word/2018/wordml/cex" xmlns:w16cid="http://schemas.microsoft.com/office/word/2016/wordml/cid" xmlns:w16="http://schemas.microsoft.com/office/word/2018/wordml" xmlns:w16se="http://schemas.microsoft.com/office/word/2015/wordml/symex" xmlns:wpg="http://schemas.microsoft.com/office/word/2010/wordprocessingGroup" xmlns:wpi="http://schemas.microsoft.com/office/word/2010/wordprocessingInk" xmlns:wne="http://schemas.microsoft.com/office/word/2006/wordml" xmlns:wps="http://schemas.microsoft.com/office/word/2010/wordprocessingShape" mc:Ignorable="w14 w15 w16se w16cid w16 w16cex wp14">
+  <w16cid:commentId w16cid:paraId="2EFCA588" w16cid:durableId="235BCF73"/>
+</w16cid:commentsIds>
 </file>
 
 <file path=word/numbering.xml><?xml version="1.0" encoding="utf-8"?>
@@ -1320,6 +2222,14 @@
     <w:abstractNumId w:val="1"/>
   </w:num>
 </w:numbering>
+</file>
+
+<file path=word/people.xml><?xml version="1.0" encoding="utf-8"?>
+<w15:people xmlns:wpc="http://schemas.microsoft.com/office/word/2010/wordprocessingCanvas" xmlns:cx="http://schemas.microsoft.com/office/drawing/2014/chartex" xmlns:cx1="http://schemas.microsoft.com/office/drawing/2015/9/8/chartex" xmlns:cx2="http://schemas.microsoft.com/office/drawing/2015/10/21/chartex" xmlns:cx3="http://schemas.microsoft.com/office/drawing/2016/5/9/chartex" xmlns:cx4="http://schemas.microsoft.com/office/drawing/2016/5/10/chartex" xmlns:cx5="http://schemas.microsoft.com/office/drawing/2016/5/11/chartex" xmlns:cx6="http://schemas.microsoft.com/office/drawing/2016/5/12/chartex" xmlns:cx7="http://schemas.microsoft.com/office/drawing/2016/5/13/chartex" xmlns:cx8="http://schemas.microsoft.com/office/drawing/2016/5/14/chartex" xmlns:mc="http://schemas.openxmlformats.org/markup-compatibility/2006" xmlns:aink="http://schemas.microsoft.com/office/drawing/2016/ink" xmlns:am3d="http://schemas.microsoft.com/office/drawing/2017/model3d" xmlns:o="urn:schemas-microsoft-com:office:office" xmlns:r="http://schemas.openxmlformats.org/officeDocument/2006/relationships" xmlns:m="http://schemas.openxmlformats.org/officeDocument/2006/math" xmlns:v="urn:schemas-microsoft-com:vml" xmlns:wp14="http://schemas.microsoft.com/office/word/2010/wordprocessingDrawing" xmlns:wp="http://schemas.openxmlformats.org/drawingml/2006/wordprocessingDrawing" xmlns:w10="urn:schemas-microsoft-com:office:word" xmlns:w="http://schemas.openxmlformats.org/wordprocessingml/2006/main" xmlns:w14="http://schemas.microsoft.com/office/word/2010/wordml" xmlns:w15="http://schemas.microsoft.com/office/word/2012/wordml" xmlns:w16cex="http://schemas.microsoft.com/office/word/2018/wordml/cex" xmlns:w16cid="http://schemas.microsoft.com/office/word/2016/wordml/cid" xmlns:w16="http://schemas.microsoft.com/office/word/2018/wordml" xmlns:w16se="http://schemas.microsoft.com/office/word/2015/wordml/symex" xmlns:wpg="http://schemas.microsoft.com/office/word/2010/wordprocessingGroup" xmlns:wpi="http://schemas.microsoft.com/office/word/2010/wordprocessingInk" xmlns:wne="http://schemas.microsoft.com/office/word/2006/wordml" xmlns:wps="http://schemas.microsoft.com/office/word/2010/wordprocessingShape" mc:Ignorable="w14 w15 w16se w16cid w16 w16cex wp14">
+  <w15:person w15:author="Helsens Bryan">
+    <w15:presenceInfo w15:providerId="None" w15:userId="Helsens Bryan"/>
+  </w15:person>
+</w15:people>
 </file>
 
 <file path=word/styles.xml><?xml version="1.0" encoding="utf-8"?>
@@ -1728,7 +2638,6 @@
   <w:style w:type="character" w:default="1" w:styleId="Standaardalinea-lettertype">
     <w:name w:val="Default Paragraph Font"/>
     <w:uiPriority w:val="1"/>
-    <w:semiHidden/>
     <w:unhideWhenUsed/>
   </w:style>
   <w:style w:type="table" w:default="1" w:styleId="Standaardtabel">
@@ -1812,6 +2721,104 @@
     <w:rPr>
       <w:color w:val="605E5C"/>
       <w:shd w:val="clear" w:color="auto" w:fill="E1DFDD"/>
+    </w:rPr>
+  </w:style>
+  <w:style w:type="character" w:styleId="Verwijzingopmerking">
+    <w:name w:val="annotation reference"/>
+    <w:basedOn w:val="Standaardalinea-lettertype"/>
+    <w:uiPriority w:val="99"/>
+    <w:semiHidden/>
+    <w:unhideWhenUsed/>
+    <w:rsid w:val="00410119"/>
+    <w:rPr>
+      <w:sz w:val="16"/>
+      <w:szCs w:val="16"/>
+    </w:rPr>
+  </w:style>
+  <w:style w:type="paragraph" w:styleId="Tekstopmerking">
+    <w:name w:val="annotation text"/>
+    <w:basedOn w:val="Standaard"/>
+    <w:link w:val="TekstopmerkingChar"/>
+    <w:uiPriority w:val="99"/>
+    <w:semiHidden/>
+    <w:unhideWhenUsed/>
+    <w:rsid w:val="00410119"/>
+    <w:pPr>
+      <w:spacing w:line="240" w:lineRule="auto"/>
+    </w:pPr>
+    <w:rPr>
+      <w:sz w:val="20"/>
+      <w:szCs w:val="20"/>
+    </w:rPr>
+  </w:style>
+  <w:style w:type="character" w:customStyle="1" w:styleId="TekstopmerkingChar">
+    <w:name w:val="Tekst opmerking Char"/>
+    <w:basedOn w:val="Standaardalinea-lettertype"/>
+    <w:link w:val="Tekstopmerking"/>
+    <w:uiPriority w:val="99"/>
+    <w:semiHidden/>
+    <w:rsid w:val="00410119"/>
+    <w:rPr>
+      <w:sz w:val="20"/>
+      <w:szCs w:val="20"/>
+    </w:rPr>
+  </w:style>
+  <w:style w:type="paragraph" w:styleId="Onderwerpvanopmerking">
+    <w:name w:val="annotation subject"/>
+    <w:basedOn w:val="Tekstopmerking"/>
+    <w:next w:val="Tekstopmerking"/>
+    <w:link w:val="OnderwerpvanopmerkingChar"/>
+    <w:uiPriority w:val="99"/>
+    <w:semiHidden/>
+    <w:unhideWhenUsed/>
+    <w:rsid w:val="00410119"/>
+    <w:rPr>
+      <w:b/>
+      <w:bCs/>
+    </w:rPr>
+  </w:style>
+  <w:style w:type="character" w:customStyle="1" w:styleId="OnderwerpvanopmerkingChar">
+    <w:name w:val="Onderwerp van opmerking Char"/>
+    <w:basedOn w:val="TekstopmerkingChar"/>
+    <w:link w:val="Onderwerpvanopmerking"/>
+    <w:uiPriority w:val="99"/>
+    <w:semiHidden/>
+    <w:rsid w:val="00410119"/>
+    <w:rPr>
+      <w:b/>
+      <w:bCs/>
+      <w:sz w:val="20"/>
+      <w:szCs w:val="20"/>
+    </w:rPr>
+  </w:style>
+  <w:style w:type="paragraph" w:styleId="Ballontekst">
+    <w:name w:val="Balloon Text"/>
+    <w:basedOn w:val="Standaard"/>
+    <w:link w:val="BallontekstChar"/>
+    <w:uiPriority w:val="99"/>
+    <w:semiHidden/>
+    <w:unhideWhenUsed/>
+    <w:rsid w:val="00410119"/>
+    <w:pPr>
+      <w:spacing w:after="0" w:line="240" w:lineRule="auto"/>
+    </w:pPr>
+    <w:rPr>
+      <w:rFonts w:ascii="Segoe UI" w:hAnsi="Segoe UI" w:cs="Segoe UI"/>
+      <w:sz w:val="18"/>
+      <w:szCs w:val="18"/>
+    </w:rPr>
+  </w:style>
+  <w:style w:type="character" w:customStyle="1" w:styleId="BallontekstChar">
+    <w:name w:val="Ballontekst Char"/>
+    <w:basedOn w:val="Standaardalinea-lettertype"/>
+    <w:link w:val="Ballontekst"/>
+    <w:uiPriority w:val="99"/>
+    <w:semiHidden/>
+    <w:rsid w:val="00410119"/>
+    <w:rPr>
+      <w:rFonts w:ascii="Segoe UI" w:hAnsi="Segoe UI" w:cs="Segoe UI"/>
+      <w:sz w:val="18"/>
+      <w:szCs w:val="18"/>
     </w:rPr>
   </w:style>
 </w:styles>

</xml_diff>